<commit_message>
updated read me and the documentation
</commit_message>
<xml_diff>
--- a/Documentation/Amplifier Project Report.docx
+++ b/Documentation/Amplifier Project Report.docx
@@ -17,7 +17,23 @@
           <w:sz w:val="80"/>
           <w:szCs w:val="80"/>
         </w:rPr>
-        <w:t>Audio Power Amplifier PCB Project</w:t>
+        <w:t xml:space="preserve">Audio Power Amplifier </w:t>
+      </w:r>
+      <w:r>
+        <w:rPr>
+          <w:rFonts w:asciiTheme="majorBidi" w:hAnsiTheme="majorBidi" w:cstheme="majorBidi"/>
+          <w:sz w:val="80"/>
+          <w:szCs w:val="80"/>
+        </w:rPr>
+        <w:t xml:space="preserve">with Power Supply </w:t>
+      </w:r>
+      <w:r>
+        <w:rPr>
+          <w:rFonts w:asciiTheme="majorBidi" w:hAnsiTheme="majorBidi" w:cstheme="majorBidi"/>
+          <w:sz w:val="80"/>
+          <w:szCs w:val="80"/>
+        </w:rPr>
+        <w:t>PCB Project</w:t>
       </w:r>
     </w:p>
     <w:p>
@@ -182,7 +198,15 @@
           <w:sz w:val="48"/>
           <w:szCs w:val="48"/>
         </w:rPr>
-        <w:t xml:space="preserve">Written By: </w:t>
+        <w:t>Authored</w:t>
+      </w:r>
+      <w:r>
+        <w:rPr>
+          <w:rFonts w:asciiTheme="majorBidi" w:hAnsiTheme="majorBidi" w:cstheme="majorBidi"/>
+          <w:sz w:val="48"/>
+          <w:szCs w:val="48"/>
+        </w:rPr>
+        <w:t xml:space="preserve"> By: </w:t>
       </w:r>
     </w:p>
     <w:p>
@@ -3069,14 +3093,12 @@
       <w:r>
         <w:t xml:space="preserve">hermal </w:t>
       </w:r>
-      <w:proofErr w:type="gramStart"/>
       <w:r>
         <w:t>r</w:t>
       </w:r>
       <w:r>
         <w:t>esistance</w:t>
       </w:r>
-      <w:proofErr w:type="gramEnd"/>
     </w:p>
     <w:p>
       <w:pPr>
@@ -3116,14 +3138,12 @@
       <w:r>
         <w:t xml:space="preserve">hermal </w:t>
       </w:r>
-      <w:proofErr w:type="gramStart"/>
       <w:r>
         <w:t>r</w:t>
       </w:r>
       <w:r>
         <w:t>esistance</w:t>
       </w:r>
-      <w:proofErr w:type="gramEnd"/>
     </w:p>
     <w:p>
       <w:pPr>
@@ -3943,11 +3963,9 @@
       <w:r>
         <w:t xml:space="preserve">, to overcome some of the issues listed in the previous paragraph. The regulator was chosen to help </w:t>
       </w:r>
-      <w:proofErr w:type="gramStart"/>
-      <w:r>
-        <w:t>bringing</w:t>
-      </w:r>
-      <w:proofErr w:type="gramEnd"/>
+      <w:r>
+        <w:t>bring</w:t>
+      </w:r>
       <w:r>
         <w:t xml:space="preserve"> the supply voltage closer to the recommended value (22V) and to </w:t>
       </w:r>
@@ -4784,11 +4802,7 @@
         <w:t>out</w:t>
       </w:r>
       <w:r>
-        <w:t xml:space="preserve"> tolerance. This means that if </w:t>
-      </w:r>
-      <w:proofErr w:type="gramStart"/>
-      <w:r>
-        <w:t>V</w:t>
+        <w:t xml:space="preserve"> tolerance. This means that if V</w:t>
       </w:r>
       <w:r>
         <w:rPr>
@@ -4796,7 +4810,6 @@
         </w:rPr>
         <w:t>out</w:t>
       </w:r>
-      <w:proofErr w:type="gramEnd"/>
       <w:r>
         <w:t xml:space="preserve"> is 20.6V, the tolerance is approximately  ± 0.6V</w:t>
       </w:r>
@@ -5344,17 +5357,8 @@
           <w:sz w:val="20"/>
           <w:szCs w:val="20"/>
         </w:rPr>
-        <w:t xml:space="preserve"> and protection diodes are added to the regulator </w:t>
-      </w:r>
-      <w:proofErr w:type="gramStart"/>
-      <w:r>
-        <w:rPr>
-          <w:sz w:val="20"/>
-          <w:szCs w:val="20"/>
-        </w:rPr>
-        <w:t>circuit</w:t>
-      </w:r>
-      <w:proofErr w:type="gramEnd"/>
+        <w:t xml:space="preserve"> and protection diodes are added to the regulator circuit</w:t>
+      </w:r>
     </w:p>
     <w:p>
       <w:pPr>
@@ -6225,14 +6229,12 @@
       <w:r>
         <w:t xml:space="preserve">hermal </w:t>
       </w:r>
-      <w:proofErr w:type="gramStart"/>
       <w:r>
         <w:t>r</w:t>
       </w:r>
       <w:r>
         <w:t>esistance</w:t>
       </w:r>
-      <w:proofErr w:type="gramEnd"/>
     </w:p>
     <w:p>
       <w:pPr>
@@ -6272,14 +6274,12 @@
       <w:r>
         <w:t xml:space="preserve">hermal </w:t>
       </w:r>
-      <w:proofErr w:type="gramStart"/>
       <w:r>
         <w:t>r</w:t>
       </w:r>
       <w:r>
         <w:t>esistance</w:t>
       </w:r>
-      <w:proofErr w:type="gramEnd"/>
     </w:p>
     <w:p>
       <w:pPr>
@@ -7239,7 +7239,14 @@
           <w:sz w:val="20"/>
           <w:szCs w:val="20"/>
         </w:rPr>
-        <w:t xml:space="preserve">                        Figure 6: The TVS location in the circuit</w:t>
+        <w:t xml:space="preserve">                        Figure 6: The TVS location in the </w:t>
+      </w:r>
+      <w:r>
+        <w:rPr>
+          <w:sz w:val="20"/>
+          <w:szCs w:val="20"/>
+        </w:rPr>
+        <w:t>schematic</w:t>
       </w:r>
     </w:p>
     <w:p>

</xml_diff>